<commit_message>
finished introudction week 1 lab
</commit_message>
<xml_diff>
--- a/Week 1/LAB/Rendell_Velasco_IntroductionLab.docx
+++ b/Week 1/LAB/Rendell_Velasco_IntroductionLab.docx
@@ -414,7 +414,13 @@
               <w:rPr>
                 <w:lang w:val="en-US"/>
               </w:rPr>
-              <w:t>CPA</w:t>
+              <w:t>CP</w:t>
+            </w:r>
+            <w:r>
+              <w:rPr>
+                <w:lang w:val="en-US"/>
+              </w:rPr>
+              <w:t>A</w:t>
             </w:r>
           </w:p>
         </w:tc>
@@ -487,13 +493,6 @@
               </w:rPr>
               <w:t>numbers.</w:t>
             </w:r>
-          </w:p>
-          <w:p>
-            <w:pPr>
-              <w:rPr>
-                <w:lang w:val="en-US"/>
-              </w:rPr>
-            </w:pPr>
           </w:p>
         </w:tc>
       </w:tr>
@@ -996,6 +995,7 @@
       </w:pPr>
       <w:r>
         <w:rPr>
+          <w:noProof/>
           <w:lang w:val="en-US"/>
         </w:rPr>
         <w:drawing>
@@ -1062,10 +1062,10 @@
           <w:lang w:val="en-US"/>
         </w:rPr>
         <w:drawing>
-          <wp:inline distT="0" distB="0" distL="0" distR="0" wp14:anchorId="21A24129" wp14:editId="4F9E8774">
-            <wp:extent cx="5943600" cy="2573020"/>
-            <wp:effectExtent l="0" t="0" r="0" b="0"/>
-            <wp:docPr id="1029328825" name="Picture 1" descr="A blue and black diagram&#10;&#10;Description automatically generated"/>
+          <wp:inline distT="0" distB="0" distL="0" distR="0" wp14:anchorId="6580AAC6" wp14:editId="0E7EF306">
+            <wp:extent cx="5943600" cy="2567305"/>
+            <wp:effectExtent l="0" t="0" r="0" b="4445"/>
+            <wp:docPr id="1731313381" name="Picture 1" descr="A screenshot of a computer&#10;&#10;Description automatically generated"/>
             <wp:cNvGraphicFramePr>
               <a:graphicFrameLocks xmlns:a="http://schemas.openxmlformats.org/drawingml/2006/main" noChangeAspect="1"/>
             </wp:cNvGraphicFramePr>
@@ -1073,7 +1073,7 @@
               <a:graphicData uri="http://schemas.openxmlformats.org/drawingml/2006/picture">
                 <pic:pic xmlns:pic="http://schemas.openxmlformats.org/drawingml/2006/picture">
                   <pic:nvPicPr>
-                    <pic:cNvPr id="1029328825" name="Picture 1" descr="A blue and black diagram&#10;&#10;Description automatically generated"/>
+                    <pic:cNvPr id="1731313381" name="Picture 1" descr="A screenshot of a computer&#10;&#10;Description automatically generated"/>
                     <pic:cNvPicPr/>
                   </pic:nvPicPr>
                   <pic:blipFill>
@@ -1085,7 +1085,7 @@
                   <pic:spPr>
                     <a:xfrm>
                       <a:off x="0" y="0"/>
-                      <a:ext cx="5943600" cy="2573020"/>
+                      <a:ext cx="5943600" cy="2567305"/>
                     </a:xfrm>
                     <a:prstGeom prst="rect">
                       <a:avLst/>
@@ -3604,21 +3604,6 @@
 </file>
 
 <file path=customXml/item1.xml><?xml version="1.0" encoding="utf-8"?>
-<p:properties xmlns:p="http://schemas.microsoft.com/office/2006/metadata/properties" xmlns:xsi="http://www.w3.org/2001/XMLSchema-instance" xmlns:pc="http://schemas.microsoft.com/office/infopath/2007/PartnerControls">
-  <documentManagement/>
-</p:properties>
-</file>
-
-<file path=customXml/item2.xml><?xml version="1.0" encoding="utf-8"?>
-<?mso-contentType ?>
-<FormTemplates xmlns="http://schemas.microsoft.com/sharepoint/v3/contenttype/forms">
-  <Display>DocumentLibraryForm</Display>
-  <Edit>DocumentLibraryForm</Edit>
-  <New>DocumentLibraryForm</New>
-</FormTemplates>
-</file>
-
-<file path=customXml/item3.xml><?xml version="1.0" encoding="utf-8"?>
 <ct:contentTypeSchema xmlns:ct="http://schemas.microsoft.com/office/2006/metadata/contentType" xmlns:ma="http://schemas.microsoft.com/office/2006/metadata/properties/metaAttributes" ct:_="" ma:_="" ma:contentTypeName="Document" ma:contentTypeID="0x010100A3FECAE8715CD24FB21ACF63A57AA2CA" ma:contentTypeVersion="11" ma:contentTypeDescription="Create a new document." ma:contentTypeScope="" ma:versionID="e342366a8a22ec605b216768acee69bf">
   <xsd:schema xmlns:xsd="http://www.w3.org/2001/XMLSchema" xmlns:xs="http://www.w3.org/2001/XMLSchema" xmlns:p="http://schemas.microsoft.com/office/2006/metadata/properties" xmlns:ns2="f8ac90da-a71e-4102-871a-b87c072c99f0" targetNamespace="http://schemas.microsoft.com/office/2006/metadata/properties" ma:root="true" ma:fieldsID="5d706204c4ecbfcc62c3286512680e8d" ns2:_="">
     <xsd:import namespace="f8ac90da-a71e-4102-871a-b87c072c99f0"/>
@@ -3808,24 +3793,22 @@
 </ct:contentTypeSchema>
 </file>
 
-<file path=customXml/itemProps1.xml><?xml version="1.0" encoding="utf-8"?>
-<ds:datastoreItem xmlns:ds="http://schemas.openxmlformats.org/officeDocument/2006/customXml" ds:itemID="{E473C0CD-C349-48E9-9A5E-9E30CE196675}">
-  <ds:schemaRefs>
-    <ds:schemaRef ds:uri="http://schemas.microsoft.com/office/2006/metadata/properties"/>
-    <ds:schemaRef ds:uri="http://schemas.microsoft.com/office/infopath/2007/PartnerControls"/>
-  </ds:schemaRefs>
-</ds:datastoreItem>
+<file path=customXml/item2.xml><?xml version="1.0" encoding="utf-8"?>
+<?mso-contentType ?>
+<FormTemplates xmlns="http://schemas.microsoft.com/sharepoint/v3/contenttype/forms">
+  <Display>DocumentLibraryForm</Display>
+  <Edit>DocumentLibraryForm</Edit>
+  <New>DocumentLibraryForm</New>
+</FormTemplates>
 </file>
 
-<file path=customXml/itemProps2.xml><?xml version="1.0" encoding="utf-8"?>
-<ds:datastoreItem xmlns:ds="http://schemas.openxmlformats.org/officeDocument/2006/customXml" ds:itemID="{8BA6E6BD-1671-441A-9535-0A731882D17E}">
-  <ds:schemaRefs>
-    <ds:schemaRef ds:uri="http://schemas.microsoft.com/sharepoint/v3/contenttype/forms"/>
-  </ds:schemaRefs>
-</ds:datastoreItem>
+<file path=customXml/item3.xml><?xml version="1.0" encoding="utf-8"?>
+<p:properties xmlns:p="http://schemas.microsoft.com/office/2006/metadata/properties" xmlns:xsi="http://www.w3.org/2001/XMLSchema-instance" xmlns:pc="http://schemas.microsoft.com/office/infopath/2007/PartnerControls">
+  <documentManagement/>
+</p:properties>
 </file>
 
-<file path=customXml/itemProps3.xml><?xml version="1.0" encoding="utf-8"?>
+<file path=customXml/itemProps1.xml><?xml version="1.0" encoding="utf-8"?>
 <ds:datastoreItem xmlns:ds="http://schemas.openxmlformats.org/officeDocument/2006/customXml" ds:itemID="{EE0FA98E-4162-4AD4-9AFA-26E7AC4B63F6}">
   <ds:schemaRefs>
     <ds:schemaRef ds:uri="http://schemas.microsoft.com/office/2006/metadata/contentType"/>
@@ -3841,4 +3824,21 @@
     <ds:schemaRef ds:uri="http://schemas.microsoft.com/internal/obd"/>
   </ds:schemaRefs>
 </ds:datastoreItem>
+</file>
+
+<file path=customXml/itemProps2.xml><?xml version="1.0" encoding="utf-8"?>
+<ds:datastoreItem xmlns:ds="http://schemas.openxmlformats.org/officeDocument/2006/customXml" ds:itemID="{8BA6E6BD-1671-441A-9535-0A731882D17E}">
+  <ds:schemaRefs>
+    <ds:schemaRef ds:uri="http://schemas.microsoft.com/sharepoint/v3/contenttype/forms"/>
+  </ds:schemaRefs>
+</ds:datastoreItem>
+</file>
+
+<file path=customXml/itemProps3.xml><?xml version="1.0" encoding="utf-8"?>
+<ds:datastoreItem xmlns:ds="http://schemas.openxmlformats.org/officeDocument/2006/customXml" ds:itemID="{E473C0CD-C349-48E9-9A5E-9E30CE196675}">
+  <ds:schemaRefs>
+    <ds:schemaRef ds:uri="http://schemas.microsoft.com/office/2006/metadata/properties"/>
+    <ds:schemaRef ds:uri="http://schemas.microsoft.com/office/infopath/2007/PartnerControls"/>
+  </ds:schemaRefs>
+</ds:datastoreItem>
 </file>
</xml_diff>